<commit_message>
update 6 bugfix espaçamento no doc principal
</commit_message>
<xml_diff>
--- a/PROJETO INTEGRADOR III_ DESENVOLVIMENTO DE SISTEMAS DINÂMICOS BASEADOS NA WEB - entrega 1.docx
+++ b/PROJETO INTEGRADOR III_ DESENVOLVIMENTO DE SISTEMAS DINÂMICOS BASEADOS NA WEB - entrega 1.docx
@@ -40,17 +40,7 @@
           <w:szCs w:val="28"/>
           <w:highlight w:val="white"/>
         </w:rPr>
-        <w:t xml:space="preserve">Serviço Nacional de Aprendizagem Comercial - </w:t>
-      </w:r>
-      <w:r>
-        <w:rPr>
-          <w:rFonts w:ascii="Times New Roman" w:eastAsia="Times New Roman" w:hAnsi="Times New Roman" w:cs="Times New Roman"/>
-          <w:b/>
-          <w:sz w:val="28"/>
-          <w:szCs w:val="28"/>
-          <w:highlight w:val="white"/>
-        </w:rPr>
-        <w:t>SENAC</w:t>
+        <w:t>Serviço Nacional de Aprendizagem Comercial - SENAC</w:t>
       </w:r>
     </w:p>
     <w:p>
@@ -753,15 +743,7 @@
           <w:sz w:val="28"/>
           <w:szCs w:val="28"/>
         </w:rPr>
-        <w:t xml:space="preserve">Prof. </w:t>
-      </w:r>
-      <w:r>
-        <w:rPr>
-          <w:rFonts w:ascii="Times New Roman" w:eastAsia="Times New Roman" w:hAnsi="Times New Roman" w:cs="Times New Roman"/>
-          <w:sz w:val="28"/>
-          <w:szCs w:val="28"/>
-        </w:rPr>
-        <w:t>Enoque Felipe dos Santos Leal</w:t>
+        <w:t>Prof. Enoque Felipe dos Santos Leal</w:t>
       </w:r>
     </w:p>
     <w:p>
@@ -841,63 +823,30 @@
           <w:szCs w:val="28"/>
           <w:highlight w:val="white"/>
         </w:rPr>
-        <w:t xml:space="preserve">Ensino à Distância </w:t>
-      </w:r>
-      <w:r>
-        <w:rPr>
-          <w:rFonts w:ascii="Times New Roman" w:eastAsia="Times New Roman" w:hAnsi="Times New Roman" w:cs="Times New Roman"/>
-          <w:b/>
+        <w:t xml:space="preserve">Ensino à Distância - EAD </w:t>
+      </w:r>
+    </w:p>
+    <w:p>
+      <w:pPr>
+        <w:jc w:val="center"/>
+        <w:rPr>
+          <w:rFonts w:ascii="Times New Roman" w:eastAsia="Times New Roman" w:hAnsi="Times New Roman" w:cs="Times New Roman"/>
+          <w:bCs/>
+          <w:sz w:val="28"/>
+          <w:szCs w:val="28"/>
+          <w:highlight w:val="white"/>
+        </w:rPr>
+      </w:pPr>
+      <w:r>
+        <w:rPr>
+          <w:rFonts w:ascii="Times New Roman" w:eastAsia="Times New Roman" w:hAnsi="Times New Roman" w:cs="Times New Roman"/>
+          <w:bCs/>
           <w:color w:val="000000"/>
           <w:sz w:val="28"/>
           <w:szCs w:val="28"/>
           <w:highlight w:val="white"/>
         </w:rPr>
-        <w:t xml:space="preserve">- </w:t>
-      </w:r>
-      <w:r>
-        <w:rPr>
-          <w:rFonts w:ascii="Times New Roman" w:eastAsia="Times New Roman" w:hAnsi="Times New Roman" w:cs="Times New Roman"/>
-          <w:b/>
-          <w:color w:val="000000"/>
-          <w:sz w:val="28"/>
-          <w:szCs w:val="28"/>
-          <w:highlight w:val="white"/>
-        </w:rPr>
-        <w:t xml:space="preserve">EAD </w:t>
-      </w:r>
-    </w:p>
-    <w:p>
-      <w:pPr>
-        <w:jc w:val="center"/>
-        <w:rPr>
-          <w:rFonts w:ascii="Times New Roman" w:eastAsia="Times New Roman" w:hAnsi="Times New Roman" w:cs="Times New Roman"/>
-          <w:bCs/>
-          <w:sz w:val="28"/>
-          <w:szCs w:val="28"/>
-          <w:highlight w:val="white"/>
-        </w:rPr>
-      </w:pPr>
-      <w:r>
-        <w:rPr>
-          <w:rFonts w:ascii="Times New Roman" w:eastAsia="Times New Roman" w:hAnsi="Times New Roman" w:cs="Times New Roman"/>
-          <w:bCs/>
-          <w:color w:val="000000"/>
-          <w:sz w:val="28"/>
-          <w:szCs w:val="28"/>
-          <w:highlight w:val="white"/>
-        </w:rPr>
-        <w:t xml:space="preserve">Novembro de </w:t>
-      </w:r>
-      <w:r>
-        <w:rPr>
-          <w:rFonts w:ascii="Times New Roman" w:eastAsia="Times New Roman" w:hAnsi="Times New Roman" w:cs="Times New Roman"/>
-          <w:bCs/>
-          <w:color w:val="000000"/>
-          <w:sz w:val="28"/>
-          <w:szCs w:val="28"/>
-          <w:highlight w:val="white"/>
-        </w:rPr>
-        <w:t>202</w:t>
+        <w:t>Novembro de 202</w:t>
       </w:r>
       <w:r>
         <w:rPr>
@@ -1251,15 +1200,7 @@
               <w:sz w:val="24"/>
               <w:szCs w:val="24"/>
             </w:rPr>
-            <w:t>1.1. Descrição Detalhada do Diagrama</w:t>
-          </w:r>
-          <w:r>
-            <w:rPr>
-              <w:rFonts w:ascii="Times New Roman" w:eastAsia="Times New Roman" w:hAnsi="Times New Roman" w:cs="Times New Roman"/>
-              <w:sz w:val="24"/>
-              <w:szCs w:val="24"/>
-            </w:rPr>
-            <w:t xml:space="preserve">                                                                        6</w:t>
+            <w:t>1.1. Descrição Detalhada do Diagrama                                                                        6</w:t>
           </w:r>
         </w:p>
         <w:p>
@@ -1538,15 +1479,7 @@
               <w:sz w:val="24"/>
               <w:szCs w:val="24"/>
             </w:rPr>
-            <w:t>DIAGRAMA EM FORMATO MARKDOWN</w:t>
-          </w:r>
-          <w:r>
-            <w:rPr>
-              <w:rFonts w:ascii="Times New Roman" w:eastAsia="Times New Roman" w:hAnsi="Times New Roman" w:cs="Times New Roman"/>
-              <w:sz w:val="24"/>
-              <w:szCs w:val="24"/>
-            </w:rPr>
-            <w:t xml:space="preserve">                                                         12</w:t>
+            <w:t>DIAGRAMA EM FORMATO MARKDOWN                                                         12</w:t>
           </w:r>
         </w:p>
         <w:p>
@@ -3767,25 +3700,7 @@
           <w:sz w:val="24"/>
           <w:szCs w:val="24"/>
         </w:rPr>
-        <w:t xml:space="preserve">CPF vinculado </w:t>
-      </w:r>
-      <w:proofErr w:type="gramStart"/>
-      <w:r>
-        <w:rPr>
-          <w:rFonts w:ascii="Times New Roman" w:eastAsia="Times New Roman" w:hAnsi="Times New Roman" w:cs="Times New Roman"/>
-          <w:sz w:val="24"/>
-          <w:szCs w:val="24"/>
-        </w:rPr>
-        <w:t>à</w:t>
-      </w:r>
-      <w:proofErr w:type="gramEnd"/>
-      <w:r>
-        <w:rPr>
-          <w:rFonts w:ascii="Times New Roman" w:eastAsia="Times New Roman" w:hAnsi="Times New Roman" w:cs="Times New Roman"/>
-          <w:sz w:val="24"/>
-          <w:szCs w:val="24"/>
-        </w:rPr>
-        <w:t xml:space="preserve"> uma empresa no banco de dados</w:t>
+        <w:t>CPF vinculado à uma empresa no banco de dados</w:t>
       </w:r>
     </w:p>
     <w:p>
@@ -4253,6 +4168,7 @@
     <w:p>
       <w:pPr>
         <w:spacing w:line="360" w:lineRule="auto"/>
+        <w:ind w:left="720"/>
         <w:jc w:val="both"/>
         <w:rPr>
           <w:rFonts w:ascii="Times New Roman" w:eastAsia="Times New Roman" w:hAnsi="Times New Roman" w:cs="Times New Roman"/>
@@ -4282,6 +4198,7 @@
     <w:p>
       <w:pPr>
         <w:spacing w:line="360" w:lineRule="auto"/>
+        <w:ind w:left="720"/>
         <w:jc w:val="both"/>
         <w:rPr>
           <w:rFonts w:ascii="Times New Roman" w:eastAsia="Times New Roman" w:hAnsi="Times New Roman" w:cs="Times New Roman"/>
@@ -4329,6 +4246,7 @@
     <w:p>
       <w:pPr>
         <w:spacing w:line="360" w:lineRule="auto"/>
+        <w:ind w:left="720"/>
         <w:jc w:val="both"/>
         <w:rPr>
           <w:rFonts w:ascii="Times New Roman" w:eastAsia="Times New Roman" w:hAnsi="Times New Roman" w:cs="Times New Roman"/>
@@ -4376,6 +4294,7 @@
     <w:p>
       <w:pPr>
         <w:spacing w:line="360" w:lineRule="auto"/>
+        <w:ind w:left="720"/>
         <w:jc w:val="both"/>
         <w:rPr>
           <w:rFonts w:ascii="Times New Roman" w:eastAsia="Times New Roman" w:hAnsi="Times New Roman" w:cs="Times New Roman"/>
@@ -4450,6 +4369,7 @@
     <w:p>
       <w:pPr>
         <w:spacing w:line="360" w:lineRule="auto"/>
+        <w:ind w:left="720"/>
         <w:jc w:val="both"/>
         <w:rPr>
           <w:rFonts w:ascii="Times New Roman" w:eastAsia="Times New Roman" w:hAnsi="Times New Roman" w:cs="Times New Roman"/>
@@ -4507,6 +4427,7 @@
     <w:p>
       <w:pPr>
         <w:spacing w:line="360" w:lineRule="auto"/>
+        <w:ind w:left="720"/>
         <w:jc w:val="both"/>
         <w:rPr>
           <w:rFonts w:ascii="Times New Roman" w:eastAsia="Times New Roman" w:hAnsi="Times New Roman" w:cs="Times New Roman"/>
@@ -4623,6 +4544,7 @@
     <w:p>
       <w:pPr>
         <w:spacing w:line="360" w:lineRule="auto"/>
+        <w:ind w:left="720"/>
         <w:jc w:val="both"/>
         <w:rPr>
           <w:rFonts w:ascii="Times New Roman" w:eastAsia="Times New Roman" w:hAnsi="Times New Roman" w:cs="Times New Roman"/>
@@ -4670,6 +4592,7 @@
     <w:p>
       <w:pPr>
         <w:spacing w:line="360" w:lineRule="auto"/>
+        <w:ind w:left="720"/>
         <w:jc w:val="both"/>
         <w:rPr>
           <w:rFonts w:ascii="Times New Roman" w:eastAsia="Times New Roman" w:hAnsi="Times New Roman" w:cs="Times New Roman"/>
@@ -4762,6 +4685,7 @@
     <w:p>
       <w:pPr>
         <w:spacing w:line="360" w:lineRule="auto"/>
+        <w:ind w:left="720"/>
         <w:jc w:val="both"/>
         <w:rPr>
           <w:rFonts w:ascii="Times New Roman" w:eastAsia="Times New Roman" w:hAnsi="Times New Roman" w:cs="Times New Roman"/>
@@ -4820,6 +4744,7 @@
     <w:p>
       <w:pPr>
         <w:spacing w:line="360" w:lineRule="auto"/>
+        <w:ind w:left="720"/>
         <w:jc w:val="both"/>
         <w:rPr>
           <w:rFonts w:ascii="Times New Roman" w:eastAsia="Times New Roman" w:hAnsi="Times New Roman" w:cs="Times New Roman"/>
@@ -4944,6 +4869,7 @@
     <w:p>
       <w:pPr>
         <w:spacing w:line="360" w:lineRule="auto"/>
+        <w:ind w:left="720"/>
         <w:jc w:val="both"/>
         <w:rPr>
           <w:rFonts w:ascii="Times New Roman" w:eastAsia="Times New Roman" w:hAnsi="Times New Roman" w:cs="Times New Roman"/>
@@ -4991,6 +4917,7 @@
     <w:p>
       <w:pPr>
         <w:spacing w:line="360" w:lineRule="auto"/>
+        <w:ind w:left="720"/>
         <w:jc w:val="both"/>
         <w:rPr>
           <w:rFonts w:ascii="Times New Roman" w:eastAsia="Times New Roman" w:hAnsi="Times New Roman" w:cs="Times New Roman"/>
@@ -5075,6 +5002,7 @@
     <w:p>
       <w:pPr>
         <w:spacing w:line="360" w:lineRule="auto"/>
+        <w:ind w:left="720"/>
         <w:jc w:val="both"/>
         <w:rPr>
           <w:rFonts w:ascii="Times New Roman" w:eastAsia="Times New Roman" w:hAnsi="Times New Roman" w:cs="Times New Roman"/>
@@ -5132,6 +5060,7 @@
     <w:p>
       <w:pPr>
         <w:spacing w:line="360" w:lineRule="auto"/>
+        <w:ind w:left="720"/>
         <w:jc w:val="both"/>
         <w:rPr>
           <w:rFonts w:ascii="Times New Roman" w:eastAsia="Times New Roman" w:hAnsi="Times New Roman" w:cs="Times New Roman"/>
@@ -5288,6 +5217,7 @@
     <w:p>
       <w:pPr>
         <w:spacing w:line="360" w:lineRule="auto"/>
+        <w:ind w:left="720"/>
         <w:jc w:val="both"/>
         <w:rPr>
           <w:rFonts w:ascii="Times New Roman" w:eastAsia="Times New Roman" w:hAnsi="Times New Roman" w:cs="Times New Roman"/>
@@ -5335,6 +5265,7 @@
     <w:p>
       <w:pPr>
         <w:spacing w:line="360" w:lineRule="auto"/>
+        <w:ind w:left="720"/>
         <w:jc w:val="both"/>
         <w:rPr>
           <w:rFonts w:ascii="Times New Roman" w:eastAsia="Times New Roman" w:hAnsi="Times New Roman" w:cs="Times New Roman"/>
@@ -5382,6 +5313,7 @@
     <w:p>
       <w:pPr>
         <w:spacing w:line="360" w:lineRule="auto"/>
+        <w:ind w:left="720"/>
         <w:jc w:val="both"/>
         <w:rPr>
           <w:rFonts w:ascii="Times New Roman" w:eastAsia="Times New Roman" w:hAnsi="Times New Roman" w:cs="Times New Roman"/>
@@ -5458,6 +5390,7 @@
     <w:p>
       <w:pPr>
         <w:spacing w:line="360" w:lineRule="auto"/>
+        <w:ind w:left="720"/>
         <w:jc w:val="both"/>
         <w:rPr>
           <w:rFonts w:ascii="Times New Roman" w:eastAsia="Times New Roman" w:hAnsi="Times New Roman" w:cs="Times New Roman"/>
@@ -5515,6 +5448,7 @@
     <w:p>
       <w:pPr>
         <w:spacing w:line="360" w:lineRule="auto"/>
+        <w:ind w:left="720"/>
         <w:jc w:val="both"/>
         <w:rPr>
           <w:rFonts w:ascii="Times New Roman" w:eastAsia="Times New Roman" w:hAnsi="Times New Roman" w:cs="Times New Roman"/>
@@ -5639,6 +5573,7 @@
     <w:p>
       <w:pPr>
         <w:spacing w:line="360" w:lineRule="auto"/>
+        <w:ind w:firstLine="720"/>
         <w:jc w:val="both"/>
         <w:rPr>
           <w:rFonts w:ascii="Times New Roman" w:eastAsia="Times New Roman" w:hAnsi="Times New Roman" w:cs="Times New Roman"/>
@@ -5723,6 +5658,7 @@
     <w:p>
       <w:pPr>
         <w:spacing w:line="360" w:lineRule="auto"/>
+        <w:ind w:left="720"/>
         <w:jc w:val="both"/>
         <w:rPr>
           <w:rFonts w:ascii="Times New Roman" w:eastAsia="Times New Roman" w:hAnsi="Times New Roman" w:cs="Times New Roman"/>
@@ -5781,6 +5717,7 @@
     <w:p>
       <w:pPr>
         <w:spacing w:line="360" w:lineRule="auto"/>
+        <w:ind w:left="720"/>
         <w:jc w:val="both"/>
         <w:rPr>
           <w:rFonts w:ascii="Times New Roman" w:eastAsia="Times New Roman" w:hAnsi="Times New Roman" w:cs="Times New Roman"/>
@@ -10564,27 +10501,7 @@
           <w:sz w:val="24"/>
           <w:szCs w:val="24"/>
         </w:rPr>
-        <w:t xml:space="preserve">- CPF vinculado </w:t>
-      </w:r>
-      <w:proofErr w:type="gramStart"/>
-      <w:r>
-        <w:rPr>
-          <w:rFonts w:ascii="Times New Roman" w:eastAsia="Times New Roman" w:hAnsi="Times New Roman" w:cs="Times New Roman"/>
-          <w:bCs/>
-          <w:sz w:val="24"/>
-          <w:szCs w:val="24"/>
-        </w:rPr>
-        <w:t>à</w:t>
-      </w:r>
-      <w:proofErr w:type="gramEnd"/>
-      <w:r>
-        <w:rPr>
-          <w:rFonts w:ascii="Times New Roman" w:eastAsia="Times New Roman" w:hAnsi="Times New Roman" w:cs="Times New Roman"/>
-          <w:bCs/>
-          <w:sz w:val="24"/>
-          <w:szCs w:val="24"/>
-        </w:rPr>
-        <w:t xml:space="preserve"> uma empresa no banco de dados.</w:t>
+        <w:t>- CPF vinculado à uma empresa no banco de dados.</w:t>
       </w:r>
     </w:p>
     <w:p>
@@ -14096,16 +14013,7 @@
           <w:szCs w:val="24"/>
         </w:rPr>
         <w:lastRenderedPageBreak/>
-        <w:t>O próximo perfil de cadastro a ser demonstrado é o de professor, ele segue o mesmo fluxo, mudando apenas um campo no primeiro formulário (campo PIS/PASEP).</w:t>
-      </w:r>
-      <w:r>
-        <w:rPr>
-          <w:rFonts w:ascii="Times New Roman" w:eastAsia="Times New Roman" w:hAnsi="Times New Roman" w:cs="Times New Roman"/>
-          <w:bCs/>
-          <w:sz w:val="24"/>
-          <w:szCs w:val="24"/>
-        </w:rPr>
-        <w:t xml:space="preserve"> </w:t>
+        <w:t xml:space="preserve">O próximo perfil de cadastro a ser demonstrado é o de professor, ele segue o mesmo fluxo, mudando apenas um campo no primeiro formulário (campo PIS/PASEP). </w:t>
       </w:r>
       <w:r>
         <w:rPr>
@@ -15895,18 +15803,7 @@
                                 <w:iCs w:val="0"/>
                                 <w:color w:val="auto"/>
                               </w:rPr>
-                              <w:t>1</w:t>
-                            </w:r>
-                            <w:r>
-                              <w:rPr>
-                                <w:rFonts w:ascii="Times New Roman" w:hAnsi="Times New Roman" w:cs="Times New Roman"/>
-                                <w:b/>
-                                <w:bCs/>
-                                <w:i w:val="0"/>
-                                <w:iCs w:val="0"/>
-                                <w:color w:val="auto"/>
-                              </w:rPr>
-                              <w:t>4</w:t>
+                              <w:t>14</w:t>
                             </w:r>
                             <w:r>
                               <w:rPr>
@@ -15924,25 +15821,7 @@
                                 <w:iCs w:val="0"/>
                                 <w:color w:val="auto"/>
                               </w:rPr>
-                              <w:t xml:space="preserve">cadastro para </w:t>
-                            </w:r>
-                            <w:r>
-                              <w:rPr>
-                                <w:rFonts w:ascii="Times New Roman" w:hAnsi="Times New Roman" w:cs="Times New Roman"/>
-                                <w:i w:val="0"/>
-                                <w:iCs w:val="0"/>
-                                <w:color w:val="auto"/>
-                              </w:rPr>
-                              <w:t>colaborado</w:t>
-                            </w:r>
-                            <w:r>
-                              <w:rPr>
-                                <w:rFonts w:ascii="Times New Roman" w:hAnsi="Times New Roman" w:cs="Times New Roman"/>
-                                <w:i w:val="0"/>
-                                <w:iCs w:val="0"/>
-                                <w:color w:val="auto"/>
-                              </w:rPr>
-                              <w:t>r</w:t>
+                              <w:t>cadastro para colaborador</w:t>
                             </w:r>
                             <w:r>
                               <w:rPr>
@@ -16239,18 +16118,7 @@
                                 <w:iCs w:val="0"/>
                                 <w:color w:val="auto"/>
                               </w:rPr>
-                              <w:t>1</w:t>
-                            </w:r>
-                            <w:r>
-                              <w:rPr>
-                                <w:rFonts w:ascii="Times New Roman" w:hAnsi="Times New Roman" w:cs="Times New Roman"/>
-                                <w:b/>
-                                <w:bCs/>
-                                <w:i w:val="0"/>
-                                <w:iCs w:val="0"/>
-                                <w:color w:val="auto"/>
-                              </w:rPr>
-                              <w:t>5</w:t>
+                              <w:t>15</w:t>
                             </w:r>
                             <w:r>
                               <w:rPr>
@@ -16268,16 +16136,7 @@
                                 <w:iCs w:val="0"/>
                                 <w:color w:val="auto"/>
                               </w:rPr>
-                              <w:t xml:space="preserve">de </w:t>
-                            </w:r>
-                            <w:r>
-                              <w:rPr>
-                                <w:rFonts w:ascii="Times New Roman" w:hAnsi="Times New Roman" w:cs="Times New Roman"/>
-                                <w:i w:val="0"/>
-                                <w:iCs w:val="0"/>
-                                <w:color w:val="auto"/>
-                              </w:rPr>
-                              <w:t>verificação no banco de dados via CNJP.</w:t>
+                              <w:t>de verificação no banco de dados via CNJP.</w:t>
                             </w:r>
                           </w:p>
                         </w:txbxContent>
@@ -16747,18 +16606,7 @@
                                 <w:iCs w:val="0"/>
                                 <w:color w:val="auto"/>
                               </w:rPr>
-                              <w:t>1</w:t>
-                            </w:r>
-                            <w:r>
-                              <w:rPr>
-                                <w:rFonts w:ascii="Times New Roman" w:hAnsi="Times New Roman" w:cs="Times New Roman"/>
-                                <w:b/>
-                                <w:bCs/>
-                                <w:i w:val="0"/>
-                                <w:iCs w:val="0"/>
-                                <w:color w:val="auto"/>
-                              </w:rPr>
-                              <w:t>6</w:t>
+                              <w:t>16</w:t>
                             </w:r>
                             <w:r>
                               <w:rPr>
@@ -17091,18 +16939,7 @@
                                 <w:iCs w:val="0"/>
                                 <w:color w:val="auto"/>
                               </w:rPr>
-                              <w:t>1</w:t>
-                            </w:r>
-                            <w:r>
-                              <w:rPr>
-                                <w:rFonts w:ascii="Times New Roman" w:hAnsi="Times New Roman" w:cs="Times New Roman"/>
-                                <w:b/>
-                                <w:bCs/>
-                                <w:i w:val="0"/>
-                                <w:iCs w:val="0"/>
-                                <w:color w:val="auto"/>
-                              </w:rPr>
-                              <w:t>7</w:t>
+                              <w:t>17</w:t>
                             </w:r>
                             <w:r>
                               <w:rPr>
@@ -18757,6 +18594,7 @@
   <w:style w:type="character" w:default="1" w:styleId="Fontepargpadro">
     <w:name w:val="Default Paragraph Font"/>
     <w:uiPriority w:val="1"/>
+    <w:semiHidden/>
     <w:unhideWhenUsed/>
   </w:style>
   <w:style w:type="table" w:default="1" w:styleId="Tabelanormal">

</xml_diff>